<commit_message>
Ajout etat transitions / Améliorations diagrammes
</commit_message>
<xml_diff>
--- a/Jeu Civilisation.docx
+++ b/Jeu Civilisation.docx
@@ -932,7 +932,7 @@
                 <w:noProof/>
                 <w:webHidden/>
               </w:rPr>
-              <w:t>4</w:t>
+              <w:t>5</w:t>
             </w:r>
             <w:r>
               <w:rPr>
@@ -1017,7 +1017,7 @@
                 <w:noProof/>
                 <w:webHidden/>
               </w:rPr>
-              <w:t>4</w:t>
+              <w:t>5</w:t>
             </w:r>
             <w:r>
               <w:rPr>
@@ -1102,7 +1102,7 @@
                 <w:noProof/>
                 <w:webHidden/>
               </w:rPr>
-              <w:t>4</w:t>
+              <w:t>6</w:t>
             </w:r>
             <w:r>
               <w:rPr>
@@ -1186,7 +1186,7 @@
                 <w:noProof/>
                 <w:webHidden/>
               </w:rPr>
-              <w:t>4</w:t>
+              <w:t>5</w:t>
             </w:r>
             <w:r>
               <w:rPr>
@@ -1271,7 +1271,7 @@
                 <w:noProof/>
                 <w:webHidden/>
               </w:rPr>
-              <w:t>4</w:t>
+              <w:t>5</w:t>
             </w:r>
             <w:r>
               <w:rPr>
@@ -1356,7 +1356,7 @@
                 <w:noProof/>
                 <w:webHidden/>
               </w:rPr>
-              <w:t>4</w:t>
+              <w:t>5</w:t>
             </w:r>
             <w:r>
               <w:rPr>
@@ -1452,16 +1452,99 @@
         <w:keepNext/>
         <w:jc w:val="center"/>
       </w:pPr>
+      <w:bookmarkStart w:id="6" w:name="_GoBack"/>
+      <w:bookmarkEnd w:id="6"/>
+    </w:p>
+    <w:p>
+      <w:pPr>
+        <w:pStyle w:val="Lgende"/>
+        <w:jc w:val="center"/>
+        <w:rPr>
+          <w:lang w:val="en-GB"/>
+        </w:rPr>
+      </w:pPr>
+      <w:r>
+        <w:t xml:space="preserve">Figure </w:t>
+      </w:r>
+      <w:r>
+        <w:fldChar w:fldCharType="begin"/>
+      </w:r>
+      <w:r>
+        <w:instrText xml:space="preserve"> SEQ Figure \* ARABIC </w:instrText>
+      </w:r>
+      <w:r>
+        <w:fldChar w:fldCharType="separate"/>
+      </w:r>
+      <w:r>
+        <w:rPr>
+          <w:noProof/>
+        </w:rPr>
+        <w:t>1</w:t>
+      </w:r>
+      <w:r>
+        <w:rPr>
+          <w:noProof/>
+        </w:rPr>
+        <w:fldChar w:fldCharType="end"/>
+      </w:r>
+      <w:r>
+        <w:t> : Unit Use Case</w:t>
+      </w:r>
+    </w:p>
+    <w:p>
+      <w:pPr>
+        <w:pStyle w:val="Titre3"/>
+      </w:pPr>
+      <w:bookmarkStart w:id="7" w:name="_Toc339543955"/>
+      <w:r>
+        <w:t xml:space="preserve">Use Case 2: </w:t>
+      </w:r>
+      <w:r>
+        <w:t>Player</w:t>
+      </w:r>
+      <w:bookmarkEnd w:id="7"/>
+    </w:p>
+    <w:p>
+      <w:pPr>
+        <w:ind w:firstLine="708"/>
+        <w:jc w:val="both"/>
+      </w:pPr>
+      <w:r>
+        <w:t xml:space="preserve">Un joueur possède de nombreuses actions à réaliser autant au niveau des menus du jeu que de la partie en elle-même. Un joueur peut donc créer une </w:t>
+      </w:r>
+      <w:proofErr w:type="spellStart"/>
+      <w:r>
+        <w:t>map</w:t>
+      </w:r>
+      <w:proofErr w:type="spellEnd"/>
+      <w:r>
+        <w:t xml:space="preserve"> pour une partie et choisir sa tai</w:t>
+      </w:r>
+      <w:r>
+        <w:t xml:space="preserve">lle. Il choisit sa civilisation </w:t>
+      </w:r>
+      <w:r>
+        <w:t>puis il possède ensuite toutes les actions relatives à la partie.</w:t>
+      </w:r>
+      <w:r>
+        <w:t xml:space="preserve"> Les différents cas d’utilisation disponibles pour un joueur sont représentés sur la figure 2 de la page suivante.</w:t>
+      </w:r>
+    </w:p>
+    <w:p>
+      <w:pPr>
+        <w:keepNext/>
+        <w:jc w:val="center"/>
+      </w:pPr>
       <w:r>
         <w:rPr>
           <w:noProof/>
           <w:lang w:eastAsia="fr-FR"/>
         </w:rPr>
         <w:drawing>
-          <wp:inline distT="0" distB="0" distL="0" distR="0" wp14:anchorId="28DD995F" wp14:editId="585190E6">
-            <wp:extent cx="4800600" cy="3159466"/>
-            <wp:effectExtent l="19050" t="19050" r="19050" b="22225"/>
-            <wp:docPr id="1" name="Image 1"/>
+          <wp:inline distT="0" distB="0" distL="0" distR="0">
+            <wp:extent cx="5403850" cy="3279140"/>
+            <wp:effectExtent l="0" t="0" r="6350" b="0"/>
+            <wp:docPr id="3" name="Image 3"/>
             <wp:cNvGraphicFramePr>
               <a:graphicFrameLocks xmlns:a="http://schemas.openxmlformats.org/drawingml/2006/main" noChangeAspect="1"/>
             </wp:cNvGraphicFramePr>
@@ -1469,7 +1552,7 @@
               <a:graphicData uri="http://schemas.openxmlformats.org/drawingml/2006/picture">
                 <pic:pic xmlns:pic="http://schemas.openxmlformats.org/drawingml/2006/picture">
                   <pic:nvPicPr>
-                    <pic:cNvPr id="0" name="units.png"/>
+                    <pic:cNvPr id="0" name="Joueur.jpg"/>
                     <pic:cNvPicPr/>
                   </pic:nvPicPr>
                   <pic:blipFill>
@@ -1487,16 +1570,11 @@
                   <pic:spPr>
                     <a:xfrm>
                       <a:off x="0" y="0"/>
-                      <a:ext cx="4804101" cy="3161770"/>
+                      <a:ext cx="5403850" cy="3279140"/>
                     </a:xfrm>
                     <a:prstGeom prst="rect">
                       <a:avLst/>
                     </a:prstGeom>
-                    <a:ln>
-                      <a:solidFill>
-                        <a:schemeClr val="tx1"/>
-                      </a:solidFill>
-                    </a:ln>
                   </pic:spPr>
                 </pic:pic>
               </a:graphicData>
@@ -1509,139 +1587,6 @@
       <w:pPr>
         <w:pStyle w:val="Lgende"/>
         <w:jc w:val="center"/>
-        <w:rPr>
-          <w:lang w:val="en-GB"/>
-        </w:rPr>
-      </w:pPr>
-      <w:r>
-        <w:t xml:space="preserve">Figure </w:t>
-      </w:r>
-      <w:r>
-        <w:fldChar w:fldCharType="begin"/>
-      </w:r>
-      <w:r>
-        <w:instrText xml:space="preserve"> SEQ Figure \* ARABIC </w:instrText>
-      </w:r>
-      <w:r>
-        <w:fldChar w:fldCharType="separate"/>
-      </w:r>
-      <w:r>
-        <w:rPr>
-          <w:noProof/>
-        </w:rPr>
-        <w:t>1</w:t>
-      </w:r>
-      <w:r>
-        <w:rPr>
-          <w:noProof/>
-        </w:rPr>
-        <w:fldChar w:fldCharType="end"/>
-      </w:r>
-      <w:r>
-        <w:t> : Unit Use Case</w:t>
-      </w:r>
-    </w:p>
-    <w:p>
-      <w:pPr>
-        <w:pStyle w:val="Titre3"/>
-      </w:pPr>
-      <w:bookmarkStart w:id="6" w:name="_Toc339543955"/>
-      <w:r>
-        <w:t xml:space="preserve">Use Case 2: </w:t>
-      </w:r>
-      <w:r>
-        <w:t>Player</w:t>
-      </w:r>
-      <w:bookmarkEnd w:id="6"/>
-    </w:p>
-    <w:p>
-      <w:pPr>
-        <w:ind w:firstLine="708"/>
-        <w:jc w:val="both"/>
-      </w:pPr>
-      <w:r>
-        <w:t xml:space="preserve">Un joueur possède de nombreuses actions à réaliser autant au niveau des menus du jeu que de la partie en elle-même. Un joueur peut donc créer une </w:t>
-      </w:r>
-      <w:proofErr w:type="spellStart"/>
-      <w:r>
-        <w:t>map</w:t>
-      </w:r>
-      <w:proofErr w:type="spellEnd"/>
-      <w:r>
-        <w:t xml:space="preserve"> pour une partie et choisir sa tai</w:t>
-      </w:r>
-      <w:r>
-        <w:t xml:space="preserve">lle. Il choisit sa civilisation </w:t>
-      </w:r>
-      <w:r>
-        <w:t>puis il possède ensuite toutes les actions relatives à la partie.</w:t>
-      </w:r>
-      <w:r>
-        <w:t xml:space="preserve"> Les différents cas d’utilisation disponibles pour un joueur sont représentés sur la figure 2 de la page suivante.</w:t>
-      </w:r>
-    </w:p>
-    <w:p>
-      <w:pPr>
-        <w:keepNext/>
-      </w:pPr>
-      <w:r>
-        <w:rPr>
-          <w:noProof/>
-          <w:lang w:eastAsia="fr-FR"/>
-        </w:rPr>
-        <w:lastRenderedPageBreak/>
-        <w:drawing>
-          <wp:inline distT="0" distB="0" distL="0" distR="0" wp14:anchorId="15B5389D" wp14:editId="64498AB7">
-            <wp:extent cx="5886450" cy="3425809"/>
-            <wp:effectExtent l="19050" t="19050" r="19050" b="22860"/>
-            <wp:docPr id="2" name="Image 2"/>
-            <wp:cNvGraphicFramePr>
-              <a:graphicFrameLocks xmlns:a="http://schemas.openxmlformats.org/drawingml/2006/main" noChangeAspect="1"/>
-            </wp:cNvGraphicFramePr>
-            <a:graphic xmlns:a="http://schemas.openxmlformats.org/drawingml/2006/main">
-              <a:graphicData uri="http://schemas.openxmlformats.org/drawingml/2006/picture">
-                <pic:pic xmlns:pic="http://schemas.openxmlformats.org/drawingml/2006/picture">
-                  <pic:nvPicPr>
-                    <pic:cNvPr id="0" name="player.png"/>
-                    <pic:cNvPicPr/>
-                  </pic:nvPicPr>
-                  <pic:blipFill>
-                    <a:blip r:embed="rId8" cstate="print">
-                      <a:extLst>
-                        <a:ext uri="{28A0092B-C50C-407E-A947-70E740481C1C}">
-                          <a14:useLocalDpi xmlns:a14="http://schemas.microsoft.com/office/drawing/2010/main" val="0"/>
-                        </a:ext>
-                      </a:extLst>
-                    </a:blip>
-                    <a:stretch>
-                      <a:fillRect/>
-                    </a:stretch>
-                  </pic:blipFill>
-                  <pic:spPr>
-                    <a:xfrm>
-                      <a:off x="0" y="0"/>
-                      <a:ext cx="5895398" cy="3431016"/>
-                    </a:xfrm>
-                    <a:prstGeom prst="rect">
-                      <a:avLst/>
-                    </a:prstGeom>
-                    <a:ln>
-                      <a:solidFill>
-                        <a:schemeClr val="tx1"/>
-                      </a:solidFill>
-                    </a:ln>
-                  </pic:spPr>
-                </pic:pic>
-              </a:graphicData>
-            </a:graphic>
-          </wp:inline>
-        </w:drawing>
-      </w:r>
-    </w:p>
-    <w:p>
-      <w:pPr>
-        <w:pStyle w:val="Lgende"/>
-        <w:jc w:val="center"/>
       </w:pPr>
       <w:r>
         <w:t xml:space="preserve">Figure </w:t>
@@ -1679,11 +1624,12 @@
           <w:numId w:val="4"/>
         </w:numPr>
       </w:pPr>
-      <w:bookmarkStart w:id="7" w:name="_Toc339543959"/>
-      <w:r>
+      <w:bookmarkStart w:id="8" w:name="_Toc339543959"/>
+      <w:r>
+        <w:lastRenderedPageBreak/>
         <w:t>Modélisation des comportements du jeu</w:t>
       </w:r>
-      <w:bookmarkEnd w:id="7"/>
+      <w:bookmarkEnd w:id="8"/>
     </w:p>
     <w:p>
       <w:pPr>
@@ -1693,7 +1639,7 @@
           <w:numId w:val="3"/>
         </w:numPr>
       </w:pPr>
-      <w:bookmarkStart w:id="8" w:name="_Toc339543960"/>
+      <w:bookmarkStart w:id="9" w:name="_Toc339543960"/>
       <w:proofErr w:type="spellStart"/>
       <w:r>
         <w:t>Diagrammes</w:t>
@@ -1706,7 +1652,7 @@
       <w:r>
         <w:t>d’interactions</w:t>
       </w:r>
-      <w:bookmarkEnd w:id="8"/>
+      <w:bookmarkEnd w:id="9"/>
       <w:proofErr w:type="spellEnd"/>
     </w:p>
     <w:p>
@@ -1722,7 +1668,7 @@
           <w:numId w:val="3"/>
         </w:numPr>
       </w:pPr>
-      <w:bookmarkStart w:id="9" w:name="_Toc339543961"/>
+      <w:bookmarkStart w:id="10" w:name="_Toc339543961"/>
       <w:proofErr w:type="spellStart"/>
       <w:r>
         <w:t>Diagrammes</w:t>
@@ -1731,7 +1677,7 @@
       <w:r>
         <w:t xml:space="preserve"> d’états-transitions</w:t>
       </w:r>
-      <w:bookmarkEnd w:id="9"/>
+      <w:bookmarkEnd w:id="10"/>
     </w:p>
     <w:p/>
     <w:p>
@@ -1742,14 +1688,14 @@
           <w:numId w:val="4"/>
         </w:numPr>
       </w:pPr>
-      <w:bookmarkStart w:id="10" w:name="_Toc339543956"/>
+      <w:bookmarkStart w:id="11" w:name="_Toc339543956"/>
       <w:r>
         <w:t>Modélisation des données</w:t>
       </w:r>
       <w:r>
         <w:t xml:space="preserve"> et patrons de conception</w:t>
       </w:r>
-      <w:bookmarkEnd w:id="10"/>
+      <w:bookmarkEnd w:id="11"/>
     </w:p>
     <w:p>
       <w:pPr>
@@ -1762,7 +1708,7 @@
           <w:lang w:val="fr-FR"/>
         </w:rPr>
       </w:pPr>
-      <w:bookmarkStart w:id="11" w:name="_Toc339543957"/>
+      <w:bookmarkStart w:id="12" w:name="_Toc339543957"/>
       <w:r>
         <w:rPr>
           <w:lang w:val="fr-FR"/>
@@ -1781,7 +1727,7 @@
         </w:rPr>
         <w:t>interfaces</w:t>
       </w:r>
-      <w:bookmarkEnd w:id="11"/>
+      <w:bookmarkEnd w:id="12"/>
       <w:r>
         <w:rPr>
           <w:lang w:val="fr-FR"/>
@@ -1886,7 +1832,6 @@
         <w:pStyle w:val="Titre5"/>
       </w:pPr>
       <w:r>
-        <w:lastRenderedPageBreak/>
         <w:t>Poids-mouche et décorateur</w:t>
       </w:r>
       <w:r>
@@ -1992,7 +1937,7 @@
           <w:numId w:val="2"/>
         </w:numPr>
       </w:pPr>
-      <w:bookmarkStart w:id="12" w:name="_Toc339543958"/>
+      <w:bookmarkStart w:id="13" w:name="_Toc339543958"/>
       <w:proofErr w:type="spellStart"/>
       <w:r>
         <w:t>Diagramme</w:t>
@@ -2005,7 +1950,7 @@
       <w:r>
         <w:t>d’implémentation</w:t>
       </w:r>
-      <w:bookmarkEnd w:id="12"/>
+      <w:bookmarkEnd w:id="13"/>
       <w:proofErr w:type="spellEnd"/>
     </w:p>
     <w:p>
@@ -2023,6 +1968,7 @@
         <w:t xml:space="preserve">, nous avons créé un diagramme des classes implémentant ces interfaces. Il est encore assez difficile de déterminer l’ensemble des </w:t>
       </w:r>
       <w:r>
+        <w:lastRenderedPageBreak/>
         <w:t>attributs</w:t>
       </w:r>
       <w:r>
@@ -2045,8 +1991,6 @@
       <w:r>
         <w:t xml:space="preserve"> comme présenté sur les deux figures suivantes :</w:t>
       </w:r>
-      <w:bookmarkStart w:id="13" w:name="_GoBack"/>
-      <w:bookmarkEnd w:id="13"/>
     </w:p>
     <w:p>
       <w:pPr>
@@ -4752,7 +4696,7 @@
 </file>
 
 <file path=customXml/itemProps1.xml><?xml version="1.0" encoding="utf-8"?>
-<ds:datastoreItem xmlns:ds="http://schemas.openxmlformats.org/officeDocument/2006/customXml" ds:itemID="{78EBB331-D636-42E4-9B4F-277FA8F1AB6C}">
+<ds:datastoreItem xmlns:ds="http://schemas.openxmlformats.org/officeDocument/2006/customXml" ds:itemID="{113F0A1B-9EFC-47DE-9308-8A11B59F2EF2}">
   <ds:schemaRefs>
     <ds:schemaRef ds:uri="http://schemas.openxmlformats.org/officeDocument/2006/bibliography"/>
   </ds:schemaRefs>

</xml_diff>